<commit_message>
Added my detailed user story
</commit_message>
<xml_diff>
--- a/UserStories.docx
+++ b/UserStories.docx
@@ -74,6 +74,24 @@
         </w:numPr>
       </w:pPr>
       <w:r>
+        <w:t>create buttons for login, register,</w:t>
+      </w:r>
+      <w:r>
+        <w:t xml:space="preserve"> help,</w:t>
+      </w:r>
+      <w:r>
+        <w:t xml:space="preserve"> and cancel actions</w:t>
+      </w:r>
+    </w:p>
+    <w:p>
+      <w:pPr>
+        <w:pStyle w:val="ListParagraph"/>
+        <w:numPr>
+          <w:ilvl w:val="0"/>
+          <w:numId w:val="2"/>
+        </w:numPr>
+      </w:pPr>
+      <w:r>
         <w:t>create attributes for length and content of valid usernames and passwords to be entered in the login screen</w:t>
       </w:r>
     </w:p>
@@ -98,7 +116,7 @@
         </w:numPr>
       </w:pPr>
       <w:r>
-        <w:t>if username-password pair do not match a pair in the database, display error and offer user option to register if they need an account</w:t>
+        <w:t>create error messages for invalid usernames and passwords</w:t>
       </w:r>
     </w:p>
     <w:p>
@@ -110,7 +128,10 @@
         </w:numPr>
       </w:pPr>
       <w:r>
-        <w:t>if username-password pair do match a pair in the database, allow access into the main application</w:t>
+        <w:t>allow access into the main application</w:t>
+      </w:r>
+      <w:r>
+        <w:t xml:space="preserve"> after successful login</w:t>
       </w:r>
     </w:p>
     <w:p>
@@ -135,7 +156,7 @@
         </w:numPr>
       </w:pPr>
       <w:r>
-        <w:t>GIVEN a registered user is viewing the login screen, WHEN the registered user enters an invalid username and/or invalid password, THEN display an error explaining what is incorrect and offer registration.</w:t>
+        <w:t>GIVEN a registered user is viewing the login screen, WHEN the registered user presses the back or cancel button, THEN the application returns to the welcome screen.</w:t>
       </w:r>
     </w:p>
     <w:p>
@@ -147,24 +168,150 @@
         </w:numPr>
       </w:pPr>
       <w:r>
-        <w:t>GIVEN a registered user is viewing the login screen, WHEN the registered user enters a valid username and valid password, THEN the username-password pair is checked against the backend database.</w:t>
-      </w:r>
+        <w:t>GIVEN a registered user is viewing the login screen, WHEN the registered user presses the help button, THEN display the attributes of a</w:t>
+      </w:r>
+      <w:r>
+        <w:t xml:space="preserve"> valid</w:t>
+      </w:r>
+      <w:r>
+        <w:t xml:space="preserve"> username and password</w:t>
+      </w:r>
+    </w:p>
+    <w:p>
+      <w:pPr>
+        <w:pStyle w:val="ListParagraph"/>
+        <w:numPr>
+          <w:ilvl w:val="0"/>
+          <w:numId w:val="3"/>
+        </w:numPr>
+      </w:pPr>
+      <w:r>
+        <w:t>GIVEN a registered user is viewing the login screen, WHEN the registered user enters an invalid username and/or invalid password, THEN display an error explaining what is i</w:t>
+      </w:r>
+      <w:r>
+        <w:t>ncorrect and prompt to try again.</w:t>
+      </w:r>
+    </w:p>
+    <w:p>
+      <w:pPr>
+        <w:pStyle w:val="ListParagraph"/>
+        <w:numPr>
+          <w:ilvl w:val="0"/>
+          <w:numId w:val="3"/>
+        </w:numPr>
+      </w:pPr>
+      <w:r>
+        <w:t>GIVEN a registered user is viewing the login screen, WHEN the registered user enters a valid username and valid password</w:t>
+      </w:r>
+      <w:r>
+        <w:t xml:space="preserve"> and presses the login button</w:t>
+      </w:r>
+      <w:r>
+        <w:t>, THEN the username-</w:t>
+      </w:r>
+      <w:r>
+        <w:lastRenderedPageBreak/>
+        <w:t xml:space="preserve">password pair is checked against the backend </w:t>
+      </w:r>
+      <w:r>
+        <w:t>databas</w:t>
+      </w:r>
+      <w:r>
+        <w:t>e</w:t>
+      </w:r>
+      <w:r>
+        <w:t xml:space="preserve"> and the user is given or denied access</w:t>
+      </w:r>
+      <w:r>
+        <w:t>.</w:t>
+      </w:r>
+    </w:p>
+    <w:p>
+      <w:pPr>
+        <w:rPr>
+          <w:b/>
+        </w:rPr>
+      </w:pPr>
+      <w:r>
+        <w:rPr>
+          <w:b/>
+        </w:rPr>
+        <w:t xml:space="preserve">Done </w:t>
+      </w:r>
+      <w:proofErr w:type="spellStart"/>
+      <w:r>
+        <w:rPr>
+          <w:b/>
+        </w:rPr>
+        <w:t>Done</w:t>
+      </w:r>
+      <w:proofErr w:type="spellEnd"/>
+      <w:r>
+        <w:rPr>
+          <w:b/>
+        </w:rPr>
+        <w:t xml:space="preserve"> Criteria:</w:t>
+      </w:r>
+    </w:p>
+    <w:p>
+      <w:pPr>
+        <w:pStyle w:val="ListParagraph"/>
+        <w:numPr>
+          <w:ilvl w:val="0"/>
+          <w:numId w:val="4"/>
+        </w:numPr>
+      </w:pPr>
+      <w:r>
+        <w:t>a registered user can login and access the application if their credentials are</w:t>
+      </w:r>
+      <w:r>
+        <w:t xml:space="preserve"> valid and </w:t>
+      </w:r>
+      <w:r>
+        <w:t>matched with the database</w:t>
+      </w:r>
+    </w:p>
+    <w:p>
+      <w:pPr>
+        <w:pStyle w:val="ListParagraph"/>
+        <w:numPr>
+          <w:ilvl w:val="0"/>
+          <w:numId w:val="4"/>
+        </w:numPr>
+      </w:pPr>
+      <w:r>
+        <w:t>test cases are written based on the acceptance scenarios and run until they have all been successfully passed</w:t>
+      </w:r>
+    </w:p>
+    <w:p>
+      <w:pPr>
+        <w:pStyle w:val="ListParagraph"/>
+        <w:numPr>
+          <w:ilvl w:val="0"/>
+          <w:numId w:val="4"/>
+        </w:numPr>
+      </w:pPr>
+      <w:r>
+        <w:t>code is reviewed by another member in the group</w:t>
+      </w:r>
+    </w:p>
+    <w:p/>
+    <w:p/>
+    <w:p/>
+    <w:p/>
+    <w:p/>
+    <w:p/>
+    <w:p/>
+    <w:p/>
+    <w:p/>
+    <w:p/>
+    <w:p>
       <w:bookmarkStart w:id="0" w:name="_GoBack"/>
       <w:bookmarkEnd w:id="0"/>
     </w:p>
     <w:p>
-      <w:pPr>
-        <w:pStyle w:val="ListParagraph"/>
-        <w:numPr>
-          <w:ilvl w:val="0"/>
-          <w:numId w:val="3"/>
-        </w:numPr>
-      </w:pPr>
-    </w:p>
-    <w:p/>
-    <w:p/>
-    <w:p>
-      <w:r>
+      <w:r>
+        <w:lastRenderedPageBreak/>
         <w:t>James Matthew Lord</w:t>
       </w:r>
     </w:p>
@@ -386,6 +533,118 @@
 <file path=word/numbering.xml><?xml version="1.0" encoding="utf-8"?>
 <w:numbering xmlns:wpc="http://schemas.microsoft.com/office/word/2010/wordprocessingCanvas" xmlns:mc="http://schemas.openxmlformats.org/markup-compatibility/2006" xmlns:o="urn:schemas-microsoft-com:office:office" xmlns:r="http://schemas.openxmlformats.org/officeDocument/2006/relationships" xmlns:m="http://schemas.openxmlformats.org/officeDocument/2006/math" xmlns:v="urn:schemas-microsoft-com:vml" xmlns:wp14="http://schemas.microsoft.com/office/word/2010/wordprocessingDrawing" xmlns:wp="http://schemas.openxmlformats.org/drawingml/2006/wordprocessingDrawing" xmlns:w10="urn:schemas-microsoft-com:office:word" xmlns:w="http://schemas.openxmlformats.org/wordprocessingml/2006/main" xmlns:w14="http://schemas.microsoft.com/office/word/2010/wordml" xmlns:w15="http://schemas.microsoft.com/office/word/2012/wordml" xmlns:wpg="http://schemas.microsoft.com/office/word/2010/wordprocessingGroup" xmlns:wpi="http://schemas.microsoft.com/office/word/2010/wordprocessingInk" xmlns:wne="http://schemas.microsoft.com/office/word/2006/wordml" xmlns:wps="http://schemas.microsoft.com/office/word/2010/wordprocessingShape" mc:Ignorable="w14 w15 wp14">
   <w:abstractNum w:abstractNumId="0" w15:restartNumberingAfterBreak="0">
+    <w:nsid w:val="17BA6197"/>
+    <w:multiLevelType w:val="hybridMultilevel"/>
+    <w:tmpl w:val="7700CAA0"/>
+    <w:lvl w:ilvl="0" w:tplc="3B1AB844">
+      <w:numFmt w:val="bullet"/>
+      <w:lvlText w:val="-"/>
+      <w:lvlJc w:val="left"/>
+      <w:pPr>
+        <w:ind w:left="720" w:hanging="360"/>
+      </w:pPr>
+      <w:rPr>
+        <w:rFonts w:ascii="Times New Roman" w:eastAsiaTheme="minorHAnsi" w:hAnsi="Times New Roman" w:cs="Times New Roman" w:hint="default"/>
+      </w:rPr>
+    </w:lvl>
+    <w:lvl w:ilvl="1" w:tplc="04090003" w:tentative="1">
+      <w:start w:val="1"/>
+      <w:numFmt w:val="bullet"/>
+      <w:lvlText w:val="o"/>
+      <w:lvlJc w:val="left"/>
+      <w:pPr>
+        <w:ind w:left="1440" w:hanging="360"/>
+      </w:pPr>
+      <w:rPr>
+        <w:rFonts w:ascii="Courier New" w:hAnsi="Courier New" w:cs="Courier New" w:hint="default"/>
+      </w:rPr>
+    </w:lvl>
+    <w:lvl w:ilvl="2" w:tplc="04090005" w:tentative="1">
+      <w:start w:val="1"/>
+      <w:numFmt w:val="bullet"/>
+      <w:lvlText w:val=""/>
+      <w:lvlJc w:val="left"/>
+      <w:pPr>
+        <w:ind w:left="2160" w:hanging="360"/>
+      </w:pPr>
+      <w:rPr>
+        <w:rFonts w:ascii="Wingdings" w:hAnsi="Wingdings" w:hint="default"/>
+      </w:rPr>
+    </w:lvl>
+    <w:lvl w:ilvl="3" w:tplc="04090001" w:tentative="1">
+      <w:start w:val="1"/>
+      <w:numFmt w:val="bullet"/>
+      <w:lvlText w:val=""/>
+      <w:lvlJc w:val="left"/>
+      <w:pPr>
+        <w:ind w:left="2880" w:hanging="360"/>
+      </w:pPr>
+      <w:rPr>
+        <w:rFonts w:ascii="Symbol" w:hAnsi="Symbol" w:hint="default"/>
+      </w:rPr>
+    </w:lvl>
+    <w:lvl w:ilvl="4" w:tplc="04090003" w:tentative="1">
+      <w:start w:val="1"/>
+      <w:numFmt w:val="bullet"/>
+      <w:lvlText w:val="o"/>
+      <w:lvlJc w:val="left"/>
+      <w:pPr>
+        <w:ind w:left="3600" w:hanging="360"/>
+      </w:pPr>
+      <w:rPr>
+        <w:rFonts w:ascii="Courier New" w:hAnsi="Courier New" w:cs="Courier New" w:hint="default"/>
+      </w:rPr>
+    </w:lvl>
+    <w:lvl w:ilvl="5" w:tplc="04090005" w:tentative="1">
+      <w:start w:val="1"/>
+      <w:numFmt w:val="bullet"/>
+      <w:lvlText w:val=""/>
+      <w:lvlJc w:val="left"/>
+      <w:pPr>
+        <w:ind w:left="4320" w:hanging="360"/>
+      </w:pPr>
+      <w:rPr>
+        <w:rFonts w:ascii="Wingdings" w:hAnsi="Wingdings" w:hint="default"/>
+      </w:rPr>
+    </w:lvl>
+    <w:lvl w:ilvl="6" w:tplc="04090001" w:tentative="1">
+      <w:start w:val="1"/>
+      <w:numFmt w:val="bullet"/>
+      <w:lvlText w:val=""/>
+      <w:lvlJc w:val="left"/>
+      <w:pPr>
+        <w:ind w:left="5040" w:hanging="360"/>
+      </w:pPr>
+      <w:rPr>
+        <w:rFonts w:ascii="Symbol" w:hAnsi="Symbol" w:hint="default"/>
+      </w:rPr>
+    </w:lvl>
+    <w:lvl w:ilvl="7" w:tplc="04090003" w:tentative="1">
+      <w:start w:val="1"/>
+      <w:numFmt w:val="bullet"/>
+      <w:lvlText w:val="o"/>
+      <w:lvlJc w:val="left"/>
+      <w:pPr>
+        <w:ind w:left="5760" w:hanging="360"/>
+      </w:pPr>
+      <w:rPr>
+        <w:rFonts w:ascii="Courier New" w:hAnsi="Courier New" w:cs="Courier New" w:hint="default"/>
+      </w:rPr>
+    </w:lvl>
+    <w:lvl w:ilvl="8" w:tplc="04090005" w:tentative="1">
+      <w:start w:val="1"/>
+      <w:numFmt w:val="bullet"/>
+      <w:lvlText w:val=""/>
+      <w:lvlJc w:val="left"/>
+      <w:pPr>
+        <w:ind w:left="6480" w:hanging="360"/>
+      </w:pPr>
+      <w:rPr>
+        <w:rFonts w:ascii="Wingdings" w:hAnsi="Wingdings" w:hint="default"/>
+      </w:rPr>
+    </w:lvl>
+  </w:abstractNum>
+  <w:abstractNum w:abstractNumId="1" w15:restartNumberingAfterBreak="0">
     <w:nsid w:val="2A036D87"/>
     <w:multiLevelType w:val="hybridMultilevel"/>
     <w:tmpl w:val="7E786702"/>
@@ -497,7 +756,7 @@
       </w:rPr>
     </w:lvl>
   </w:abstractNum>
-  <w:abstractNum w:abstractNumId="1" w15:restartNumberingAfterBreak="0">
+  <w:abstractNum w:abstractNumId="2" w15:restartNumberingAfterBreak="0">
     <w:nsid w:val="53AC4038"/>
     <w:multiLevelType w:val="hybridMultilevel"/>
     <w:tmpl w:val="AFE42940"/>
@@ -609,7 +868,7 @@
       </w:rPr>
     </w:lvl>
   </w:abstractNum>
-  <w:abstractNum w:abstractNumId="2" w15:restartNumberingAfterBreak="0">
+  <w:abstractNum w:abstractNumId="3" w15:restartNumberingAfterBreak="0">
     <w:nsid w:val="6B3112AA"/>
     <w:multiLevelType w:val="hybridMultilevel"/>
     <w:tmpl w:val="5B5C501E"/>
@@ -722,13 +981,16 @@
     </w:lvl>
   </w:abstractNum>
   <w:num w:numId="1">
-    <w:abstractNumId w:val="0"/>
+    <w:abstractNumId w:val="1"/>
   </w:num>
   <w:num w:numId="2">
+    <w:abstractNumId w:val="3"/>
+  </w:num>
+  <w:num w:numId="3">
     <w:abstractNumId w:val="2"/>
   </w:num>
-  <w:num w:numId="3">
-    <w:abstractNumId w:val="1"/>
+  <w:num w:numId="4">
+    <w:abstractNumId w:val="0"/>
   </w:num>
 </w:numbering>
 </file>

</xml_diff>

<commit_message>
Added user story to UserStories.docx
</commit_message>
<xml_diff>
--- a/UserStories.docx
+++ b/UserStories.docx
@@ -305,10 +305,7 @@
     <w:p/>
     <w:p/>
     <w:p/>
-    <w:p>
-      <w:bookmarkStart w:id="0" w:name="_GoBack"/>
-      <w:bookmarkEnd w:id="0"/>
-    </w:p>
+    <w:p/>
     <w:p>
       <w:r>
         <w:lastRenderedPageBreak/>
@@ -519,6 +516,269 @@
         <w:lastRenderedPageBreak/>
         <w:t>Delete method is implemented such that the proper action is taken when the manager selects a post.</w:t>
       </w:r>
+    </w:p>
+    <w:p/>
+    <w:p/>
+    <w:p/>
+    <w:p/>
+    <w:p/>
+    <w:p/>
+    <w:p/>
+    <w:p/>
+    <w:p/>
+    <w:p/>
+    <w:p/>
+    <w:p/>
+    <w:p/>
+    <w:p/>
+    <w:p/>
+    <w:p/>
+    <w:p/>
+    <w:p>
+      <w:r>
+        <w:lastRenderedPageBreak/>
+        <w:t>Nikhil Ramesh</w:t>
+      </w:r>
+    </w:p>
+    <w:p>
+      <w:r>
+        <w:rPr>
+          <w:b/>
+        </w:rPr>
+        <w:t>Title:</w:t>
+      </w:r>
+      <w:r>
+        <w:t xml:space="preserve"> </w:t>
+      </w:r>
+      <w:r>
+        <w:t>As an admin, I want to ban or delete an account, so that I can prevent malicious users from submitting reports or using the application whatsoever.</w:t>
+      </w:r>
+    </w:p>
+    <w:p>
+      <w:pPr>
+        <w:rPr>
+          <w:b/>
+        </w:rPr>
+      </w:pPr>
+      <w:r>
+        <w:rPr>
+          <w:b/>
+        </w:rPr>
+        <w:t xml:space="preserve">Tasks: </w:t>
+      </w:r>
+    </w:p>
+    <w:p>
+      <w:pPr>
+        <w:pStyle w:val="ListParagraph"/>
+        <w:numPr>
+          <w:ilvl w:val="0"/>
+          <w:numId w:val="1"/>
+        </w:numPr>
+      </w:pPr>
+      <w:r>
+        <w:t>Add functionality to visit a user’s profile as an administrator.</w:t>
+      </w:r>
+    </w:p>
+    <w:p>
+      <w:pPr>
+        <w:pStyle w:val="ListParagraph"/>
+        <w:numPr>
+          <w:ilvl w:val="0"/>
+          <w:numId w:val="1"/>
+        </w:numPr>
+      </w:pPr>
+      <w:r>
+        <w:t>Implement buttons on user profile to ban/delete the account.</w:t>
+      </w:r>
+    </w:p>
+    <w:p>
+      <w:pPr>
+        <w:pStyle w:val="ListParagraph"/>
+        <w:numPr>
+          <w:ilvl w:val="0"/>
+          <w:numId w:val="1"/>
+        </w:numPr>
+      </w:pPr>
+      <w:r>
+        <w:t>Create confirmation dialog upon ban/delete button press to ensure that no accidental deletions occur.</w:t>
+      </w:r>
+    </w:p>
+    <w:p>
+      <w:pPr>
+        <w:pStyle w:val="ListParagraph"/>
+        <w:numPr>
+          <w:ilvl w:val="0"/>
+          <w:numId w:val="1"/>
+        </w:numPr>
+      </w:pPr>
+      <w:r>
+        <w:t>Update database of users/passwords to reflect banning or deletion of the account</w:t>
+      </w:r>
+    </w:p>
+    <w:p>
+      <w:pPr>
+        <w:pStyle w:val="ListParagraph"/>
+        <w:numPr>
+          <w:ilvl w:val="0"/>
+          <w:numId w:val="1"/>
+        </w:numPr>
+      </w:pPr>
+      <w:r>
+        <w:t>Keep record in database of banned users so they cannot create water reports and deleted users so that they may not recreate their account.</w:t>
+      </w:r>
+    </w:p>
+    <w:p>
+      <w:pPr>
+        <w:rPr>
+          <w:b/>
+        </w:rPr>
+      </w:pPr>
+      <w:r>
+        <w:rPr>
+          <w:b/>
+        </w:rPr>
+        <w:t>Acceptance Scenarios:</w:t>
+      </w:r>
+    </w:p>
+    <w:p>
+      <w:pPr>
+        <w:pStyle w:val="ListParagraph"/>
+        <w:numPr>
+          <w:ilvl w:val="0"/>
+          <w:numId w:val="5"/>
+        </w:numPr>
+      </w:pPr>
+      <w:r>
+        <w:t>GIVEN an administrator is viewing a user profile, WHEN they click on the ban button, THEN they are prompted to confirm the ban of the user.</w:t>
+      </w:r>
+    </w:p>
+    <w:p>
+      <w:pPr>
+        <w:pStyle w:val="ListParagraph"/>
+        <w:numPr>
+          <w:ilvl w:val="0"/>
+          <w:numId w:val="5"/>
+        </w:numPr>
+      </w:pPr>
+      <w:r>
+        <w:t>GIVEN an administrator is viewing the ban confirmation prompt, WHEN they click yes, THEN the user is added to a database for users who cannot create reports for the app.</w:t>
+      </w:r>
+    </w:p>
+    <w:p>
+      <w:pPr>
+        <w:pStyle w:val="ListParagraph"/>
+        <w:numPr>
+          <w:ilvl w:val="0"/>
+          <w:numId w:val="5"/>
+        </w:numPr>
+      </w:pPr>
+      <w:r>
+        <w:t>GIVEN an administrator is viewing the ban confirmation prompt, WHEN they click no, THEN the administrator is redirected to viewing the user’s profile again.</w:t>
+      </w:r>
+    </w:p>
+    <w:p>
+      <w:pPr>
+        <w:pStyle w:val="ListParagraph"/>
+        <w:numPr>
+          <w:ilvl w:val="0"/>
+          <w:numId w:val="5"/>
+        </w:numPr>
+      </w:pPr>
+      <w:r>
+        <w:t>GIVEN an administrator is viewing a user profile, WHEN they click on the delete button, THEN they are prompted to confirm the delete of the user.</w:t>
+      </w:r>
+    </w:p>
+    <w:p>
+      <w:pPr>
+        <w:pStyle w:val="ListParagraph"/>
+        <w:numPr>
+          <w:ilvl w:val="0"/>
+          <w:numId w:val="5"/>
+        </w:numPr>
+      </w:pPr>
+      <w:r>
+        <w:lastRenderedPageBreak/>
+        <w:t>GIVEN an administrator is viewing the deletion confirmation prompt, WHEN they click yes, THEN the user is added to a database for users who cannot recreate accounts for the app.</w:t>
+      </w:r>
+    </w:p>
+    <w:p>
+      <w:pPr>
+        <w:pStyle w:val="ListParagraph"/>
+        <w:numPr>
+          <w:ilvl w:val="0"/>
+          <w:numId w:val="5"/>
+        </w:numPr>
+      </w:pPr>
+      <w:r>
+        <w:t>GIVEN an administrator is viewing the deletion confirmation prompt, WHEN they click no, THEN the administrator is redirected to viewing the user’s profile again.</w:t>
+      </w:r>
+    </w:p>
+    <w:p>
+      <w:pPr>
+        <w:rPr>
+          <w:b/>
+        </w:rPr>
+      </w:pPr>
+      <w:r>
+        <w:rPr>
+          <w:b/>
+        </w:rPr>
+        <w:t xml:space="preserve">Done </w:t>
+      </w:r>
+      <w:proofErr w:type="spellStart"/>
+      <w:r>
+        <w:rPr>
+          <w:b/>
+        </w:rPr>
+        <w:t>Done</w:t>
+      </w:r>
+      <w:proofErr w:type="spellEnd"/>
+      <w:r>
+        <w:rPr>
+          <w:b/>
+        </w:rPr>
+        <w:t xml:space="preserve"> Criteria:</w:t>
+      </w:r>
+    </w:p>
+    <w:p>
+      <w:pPr>
+        <w:pStyle w:val="ListParagraph"/>
+        <w:numPr>
+          <w:ilvl w:val="0"/>
+          <w:numId w:val="6"/>
+        </w:numPr>
+      </w:pPr>
+      <w:r>
+        <w:t>All specified buttons, activities, pop-ups and prompts have been implemented into the user interface.</w:t>
+      </w:r>
+    </w:p>
+    <w:p>
+      <w:pPr>
+        <w:pStyle w:val="ListParagraph"/>
+        <w:numPr>
+          <w:ilvl w:val="0"/>
+          <w:numId w:val="6"/>
+        </w:numPr>
+      </w:pPr>
+      <w:r>
+        <w:t>All possible actions have been implemented that are related to the acceptance scenarios.</w:t>
+      </w:r>
+    </w:p>
+    <w:p>
+      <w:pPr>
+        <w:pStyle w:val="ListParagraph"/>
+        <w:numPr>
+          <w:ilvl w:val="0"/>
+          <w:numId w:val="6"/>
+        </w:numPr>
+      </w:pPr>
+      <w:r>
+        <w:t>Code is tested and reviewed by other members of the group.</w:t>
+      </w:r>
+    </w:p>
+    <w:p>
+      <w:bookmarkStart w:id="0" w:name="_GoBack"/>
+      <w:bookmarkEnd w:id="0"/>
     </w:p>
     <w:sectPr>
       <w:pgSz w:w="12240" w:h="15840"/>
@@ -533,6 +793,118 @@
 <file path=word/numbering.xml><?xml version="1.0" encoding="utf-8"?>
 <w:numbering xmlns:wpc="http://schemas.microsoft.com/office/word/2010/wordprocessingCanvas" xmlns:mc="http://schemas.openxmlformats.org/markup-compatibility/2006" xmlns:o="urn:schemas-microsoft-com:office:office" xmlns:r="http://schemas.openxmlformats.org/officeDocument/2006/relationships" xmlns:m="http://schemas.openxmlformats.org/officeDocument/2006/math" xmlns:v="urn:schemas-microsoft-com:vml" xmlns:wp14="http://schemas.microsoft.com/office/word/2010/wordprocessingDrawing" xmlns:wp="http://schemas.openxmlformats.org/drawingml/2006/wordprocessingDrawing" xmlns:w10="urn:schemas-microsoft-com:office:word" xmlns:w="http://schemas.openxmlformats.org/wordprocessingml/2006/main" xmlns:w14="http://schemas.microsoft.com/office/word/2010/wordml" xmlns:w15="http://schemas.microsoft.com/office/word/2012/wordml" xmlns:wpg="http://schemas.microsoft.com/office/word/2010/wordprocessingGroup" xmlns:wpi="http://schemas.microsoft.com/office/word/2010/wordprocessingInk" xmlns:wne="http://schemas.microsoft.com/office/word/2006/wordml" xmlns:wps="http://schemas.microsoft.com/office/word/2010/wordprocessingShape" mc:Ignorable="w14 w15 wp14">
   <w:abstractNum w:abstractNumId="0" w15:restartNumberingAfterBreak="0">
+    <w:nsid w:val="09DB48A2"/>
+    <w:multiLevelType w:val="hybridMultilevel"/>
+    <w:tmpl w:val="5B2C15EE"/>
+    <w:lvl w:ilvl="0" w:tplc="3B1AB844">
+      <w:numFmt w:val="bullet"/>
+      <w:lvlText w:val="-"/>
+      <w:lvlJc w:val="left"/>
+      <w:pPr>
+        <w:ind w:left="720" w:hanging="360"/>
+      </w:pPr>
+      <w:rPr>
+        <w:rFonts w:ascii="Times New Roman" w:eastAsiaTheme="minorHAnsi" w:hAnsi="Times New Roman" w:cs="Times New Roman" w:hint="default"/>
+      </w:rPr>
+    </w:lvl>
+    <w:lvl w:ilvl="1" w:tplc="04090003" w:tentative="1">
+      <w:start w:val="1"/>
+      <w:numFmt w:val="bullet"/>
+      <w:lvlText w:val="o"/>
+      <w:lvlJc w:val="left"/>
+      <w:pPr>
+        <w:ind w:left="1440" w:hanging="360"/>
+      </w:pPr>
+      <w:rPr>
+        <w:rFonts w:ascii="Courier New" w:hAnsi="Courier New" w:cs="Courier New" w:hint="default"/>
+      </w:rPr>
+    </w:lvl>
+    <w:lvl w:ilvl="2" w:tplc="04090005" w:tentative="1">
+      <w:start w:val="1"/>
+      <w:numFmt w:val="bullet"/>
+      <w:lvlText w:val=""/>
+      <w:lvlJc w:val="left"/>
+      <w:pPr>
+        <w:ind w:left="2160" w:hanging="360"/>
+      </w:pPr>
+      <w:rPr>
+        <w:rFonts w:ascii="Wingdings" w:hAnsi="Wingdings" w:hint="default"/>
+      </w:rPr>
+    </w:lvl>
+    <w:lvl w:ilvl="3" w:tplc="04090001" w:tentative="1">
+      <w:start w:val="1"/>
+      <w:numFmt w:val="bullet"/>
+      <w:lvlText w:val=""/>
+      <w:lvlJc w:val="left"/>
+      <w:pPr>
+        <w:ind w:left="2880" w:hanging="360"/>
+      </w:pPr>
+      <w:rPr>
+        <w:rFonts w:ascii="Symbol" w:hAnsi="Symbol" w:hint="default"/>
+      </w:rPr>
+    </w:lvl>
+    <w:lvl w:ilvl="4" w:tplc="04090003" w:tentative="1">
+      <w:start w:val="1"/>
+      <w:numFmt w:val="bullet"/>
+      <w:lvlText w:val="o"/>
+      <w:lvlJc w:val="left"/>
+      <w:pPr>
+        <w:ind w:left="3600" w:hanging="360"/>
+      </w:pPr>
+      <w:rPr>
+        <w:rFonts w:ascii="Courier New" w:hAnsi="Courier New" w:cs="Courier New" w:hint="default"/>
+      </w:rPr>
+    </w:lvl>
+    <w:lvl w:ilvl="5" w:tplc="04090005" w:tentative="1">
+      <w:start w:val="1"/>
+      <w:numFmt w:val="bullet"/>
+      <w:lvlText w:val=""/>
+      <w:lvlJc w:val="left"/>
+      <w:pPr>
+        <w:ind w:left="4320" w:hanging="360"/>
+      </w:pPr>
+      <w:rPr>
+        <w:rFonts w:ascii="Wingdings" w:hAnsi="Wingdings" w:hint="default"/>
+      </w:rPr>
+    </w:lvl>
+    <w:lvl w:ilvl="6" w:tplc="04090001" w:tentative="1">
+      <w:start w:val="1"/>
+      <w:numFmt w:val="bullet"/>
+      <w:lvlText w:val=""/>
+      <w:lvlJc w:val="left"/>
+      <w:pPr>
+        <w:ind w:left="5040" w:hanging="360"/>
+      </w:pPr>
+      <w:rPr>
+        <w:rFonts w:ascii="Symbol" w:hAnsi="Symbol" w:hint="default"/>
+      </w:rPr>
+    </w:lvl>
+    <w:lvl w:ilvl="7" w:tplc="04090003" w:tentative="1">
+      <w:start w:val="1"/>
+      <w:numFmt w:val="bullet"/>
+      <w:lvlText w:val="o"/>
+      <w:lvlJc w:val="left"/>
+      <w:pPr>
+        <w:ind w:left="5760" w:hanging="360"/>
+      </w:pPr>
+      <w:rPr>
+        <w:rFonts w:ascii="Courier New" w:hAnsi="Courier New" w:cs="Courier New" w:hint="default"/>
+      </w:rPr>
+    </w:lvl>
+    <w:lvl w:ilvl="8" w:tplc="04090005" w:tentative="1">
+      <w:start w:val="1"/>
+      <w:numFmt w:val="bullet"/>
+      <w:lvlText w:val=""/>
+      <w:lvlJc w:val="left"/>
+      <w:pPr>
+        <w:ind w:left="6480" w:hanging="360"/>
+      </w:pPr>
+      <w:rPr>
+        <w:rFonts w:ascii="Wingdings" w:hAnsi="Wingdings" w:hint="default"/>
+      </w:rPr>
+    </w:lvl>
+  </w:abstractNum>
+  <w:abstractNum w:abstractNumId="1" w15:restartNumberingAfterBreak="0">
     <w:nsid w:val="17BA6197"/>
     <w:multiLevelType w:val="hybridMultilevel"/>
     <w:tmpl w:val="7700CAA0"/>
@@ -644,7 +1016,7 @@
       </w:rPr>
     </w:lvl>
   </w:abstractNum>
-  <w:abstractNum w:abstractNumId="1" w15:restartNumberingAfterBreak="0">
+  <w:abstractNum w:abstractNumId="2" w15:restartNumberingAfterBreak="0">
     <w:nsid w:val="2A036D87"/>
     <w:multiLevelType w:val="hybridMultilevel"/>
     <w:tmpl w:val="7E786702"/>
@@ -756,7 +1128,119 @@
       </w:rPr>
     </w:lvl>
   </w:abstractNum>
-  <w:abstractNum w:abstractNumId="2" w15:restartNumberingAfterBreak="0">
+  <w:abstractNum w:abstractNumId="3" w15:restartNumberingAfterBreak="0">
+    <w:nsid w:val="2B785256"/>
+    <w:multiLevelType w:val="hybridMultilevel"/>
+    <w:tmpl w:val="CBF4F642"/>
+    <w:lvl w:ilvl="0" w:tplc="3B1AB844">
+      <w:numFmt w:val="bullet"/>
+      <w:lvlText w:val="-"/>
+      <w:lvlJc w:val="left"/>
+      <w:pPr>
+        <w:ind w:left="720" w:hanging="360"/>
+      </w:pPr>
+      <w:rPr>
+        <w:rFonts w:ascii="Times New Roman" w:eastAsiaTheme="minorHAnsi" w:hAnsi="Times New Roman" w:cs="Times New Roman" w:hint="default"/>
+      </w:rPr>
+    </w:lvl>
+    <w:lvl w:ilvl="1" w:tplc="04090003" w:tentative="1">
+      <w:start w:val="1"/>
+      <w:numFmt w:val="bullet"/>
+      <w:lvlText w:val="o"/>
+      <w:lvlJc w:val="left"/>
+      <w:pPr>
+        <w:ind w:left="1440" w:hanging="360"/>
+      </w:pPr>
+      <w:rPr>
+        <w:rFonts w:ascii="Courier New" w:hAnsi="Courier New" w:cs="Courier New" w:hint="default"/>
+      </w:rPr>
+    </w:lvl>
+    <w:lvl w:ilvl="2" w:tplc="04090005" w:tentative="1">
+      <w:start w:val="1"/>
+      <w:numFmt w:val="bullet"/>
+      <w:lvlText w:val=""/>
+      <w:lvlJc w:val="left"/>
+      <w:pPr>
+        <w:ind w:left="2160" w:hanging="360"/>
+      </w:pPr>
+      <w:rPr>
+        <w:rFonts w:ascii="Wingdings" w:hAnsi="Wingdings" w:hint="default"/>
+      </w:rPr>
+    </w:lvl>
+    <w:lvl w:ilvl="3" w:tplc="04090001" w:tentative="1">
+      <w:start w:val="1"/>
+      <w:numFmt w:val="bullet"/>
+      <w:lvlText w:val=""/>
+      <w:lvlJc w:val="left"/>
+      <w:pPr>
+        <w:ind w:left="2880" w:hanging="360"/>
+      </w:pPr>
+      <w:rPr>
+        <w:rFonts w:ascii="Symbol" w:hAnsi="Symbol" w:hint="default"/>
+      </w:rPr>
+    </w:lvl>
+    <w:lvl w:ilvl="4" w:tplc="04090003" w:tentative="1">
+      <w:start w:val="1"/>
+      <w:numFmt w:val="bullet"/>
+      <w:lvlText w:val="o"/>
+      <w:lvlJc w:val="left"/>
+      <w:pPr>
+        <w:ind w:left="3600" w:hanging="360"/>
+      </w:pPr>
+      <w:rPr>
+        <w:rFonts w:ascii="Courier New" w:hAnsi="Courier New" w:cs="Courier New" w:hint="default"/>
+      </w:rPr>
+    </w:lvl>
+    <w:lvl w:ilvl="5" w:tplc="04090005" w:tentative="1">
+      <w:start w:val="1"/>
+      <w:numFmt w:val="bullet"/>
+      <w:lvlText w:val=""/>
+      <w:lvlJc w:val="left"/>
+      <w:pPr>
+        <w:ind w:left="4320" w:hanging="360"/>
+      </w:pPr>
+      <w:rPr>
+        <w:rFonts w:ascii="Wingdings" w:hAnsi="Wingdings" w:hint="default"/>
+      </w:rPr>
+    </w:lvl>
+    <w:lvl w:ilvl="6" w:tplc="04090001" w:tentative="1">
+      <w:start w:val="1"/>
+      <w:numFmt w:val="bullet"/>
+      <w:lvlText w:val=""/>
+      <w:lvlJc w:val="left"/>
+      <w:pPr>
+        <w:ind w:left="5040" w:hanging="360"/>
+      </w:pPr>
+      <w:rPr>
+        <w:rFonts w:ascii="Symbol" w:hAnsi="Symbol" w:hint="default"/>
+      </w:rPr>
+    </w:lvl>
+    <w:lvl w:ilvl="7" w:tplc="04090003" w:tentative="1">
+      <w:start w:val="1"/>
+      <w:numFmt w:val="bullet"/>
+      <w:lvlText w:val="o"/>
+      <w:lvlJc w:val="left"/>
+      <w:pPr>
+        <w:ind w:left="5760" w:hanging="360"/>
+      </w:pPr>
+      <w:rPr>
+        <w:rFonts w:ascii="Courier New" w:hAnsi="Courier New" w:cs="Courier New" w:hint="default"/>
+      </w:rPr>
+    </w:lvl>
+    <w:lvl w:ilvl="8" w:tplc="04090005" w:tentative="1">
+      <w:start w:val="1"/>
+      <w:numFmt w:val="bullet"/>
+      <w:lvlText w:val=""/>
+      <w:lvlJc w:val="left"/>
+      <w:pPr>
+        <w:ind w:left="6480" w:hanging="360"/>
+      </w:pPr>
+      <w:rPr>
+        <w:rFonts w:ascii="Wingdings" w:hAnsi="Wingdings" w:hint="default"/>
+      </w:rPr>
+    </w:lvl>
+  </w:abstractNum>
+  <w:abstractNum w:abstractNumId="4" w15:restartNumberingAfterBreak="0">
     <w:nsid w:val="53AC4038"/>
     <w:multiLevelType w:val="hybridMultilevel"/>
     <w:tmpl w:val="AFE42940"/>
@@ -868,7 +1352,7 @@
       </w:rPr>
     </w:lvl>
   </w:abstractNum>
-  <w:abstractNum w:abstractNumId="3" w15:restartNumberingAfterBreak="0">
+  <w:abstractNum w:abstractNumId="5" w15:restartNumberingAfterBreak="0">
     <w:nsid w:val="6B3112AA"/>
     <w:multiLevelType w:val="hybridMultilevel"/>
     <w:tmpl w:val="5B5C501E"/>
@@ -981,16 +1465,22 @@
     </w:lvl>
   </w:abstractNum>
   <w:num w:numId="1">
+    <w:abstractNumId w:val="2"/>
+  </w:num>
+  <w:num w:numId="2">
+    <w:abstractNumId w:val="5"/>
+  </w:num>
+  <w:num w:numId="3">
+    <w:abstractNumId w:val="4"/>
+  </w:num>
+  <w:num w:numId="4">
     <w:abstractNumId w:val="1"/>
   </w:num>
-  <w:num w:numId="2">
+  <w:num w:numId="5">
+    <w:abstractNumId w:val="0"/>
+  </w:num>
+  <w:num w:numId="6">
     <w:abstractNumId w:val="3"/>
-  </w:num>
-  <w:num w:numId="3">
-    <w:abstractNumId w:val="2"/>
-  </w:num>
-  <w:num w:numId="4">
-    <w:abstractNumId w:val="0"/>
   </w:num>
 </w:numbering>
 </file>

</xml_diff>

<commit_message>
added my story to the userstories.docx
</commit_message>
<xml_diff>
--- a/UserStories.docx
+++ b/UserStories.docx
@@ -1,6 +1,6 @@
 
 <file path=word/document.xml><?xml version="1.0" encoding="utf-8"?>
-<w:document xmlns:wpc="http://schemas.microsoft.com/office/word/2010/wordprocessingCanvas" xmlns:mc="http://schemas.openxmlformats.org/markup-compatibility/2006" xmlns:o="urn:schemas-microsoft-com:office:office" xmlns:r="http://schemas.openxmlformats.org/officeDocument/2006/relationships" xmlns:m="http://schemas.openxmlformats.org/officeDocument/2006/math" xmlns:v="urn:schemas-microsoft-com:vml" xmlns:wp14="http://schemas.microsoft.com/office/word/2010/wordprocessingDrawing" xmlns:wp="http://schemas.openxmlformats.org/drawingml/2006/wordprocessingDrawing" xmlns:w10="urn:schemas-microsoft-com:office:word" xmlns:w="http://schemas.openxmlformats.org/wordprocessingml/2006/main" xmlns:w14="http://schemas.microsoft.com/office/word/2010/wordml" xmlns:w15="http://schemas.microsoft.com/office/word/2012/wordml" xmlns:wpg="http://schemas.microsoft.com/office/word/2010/wordprocessingGroup" xmlns:wpi="http://schemas.microsoft.com/office/word/2010/wordprocessingInk" xmlns:wne="http://schemas.microsoft.com/office/word/2006/wordml" xmlns:wps="http://schemas.microsoft.com/office/word/2010/wordprocessingShape" mc:Ignorable="w14 w15 wp14">
+<w:document xmlns:wpc="http://schemas.microsoft.com/office/word/2010/wordprocessingCanvas" xmlns:cx="http://schemas.microsoft.com/office/drawing/2014/chartex" xmlns:cx1="http://schemas.microsoft.com/office/drawing/2015/9/8/chartex" xmlns:cx2="http://schemas.microsoft.com/office/drawing/2015/10/21/chartex" xmlns:mc="http://schemas.openxmlformats.org/markup-compatibility/2006" xmlns:o="urn:schemas-microsoft-com:office:office" xmlns:r="http://schemas.openxmlformats.org/officeDocument/2006/relationships" xmlns:m="http://schemas.openxmlformats.org/officeDocument/2006/math" xmlns:v="urn:schemas-microsoft-com:vml" xmlns:wp14="http://schemas.microsoft.com/office/word/2010/wordprocessingDrawing" xmlns:wp="http://schemas.openxmlformats.org/drawingml/2006/wordprocessingDrawing" xmlns:w10="urn:schemas-microsoft-com:office:word" xmlns:w="http://schemas.openxmlformats.org/wordprocessingml/2006/main" xmlns:w14="http://schemas.microsoft.com/office/word/2010/wordml" xmlns:w15="http://schemas.microsoft.com/office/word/2012/wordml" xmlns:w16se="http://schemas.microsoft.com/office/word/2015/wordml/symex" xmlns:wpg="http://schemas.microsoft.com/office/word/2010/wordprocessingGroup" xmlns:wpi="http://schemas.microsoft.com/office/word/2010/wordprocessingInk" xmlns:wne="http://schemas.microsoft.com/office/word/2006/wordml" xmlns:wps="http://schemas.microsoft.com/office/word/2010/wordprocessingShape" mc:Ignorable="w14 w15 w16se wp14">
   <w:body>
     <w:p>
       <w:r>
@@ -236,21 +236,7 @@
         <w:rPr>
           <w:b/>
         </w:rPr>
-        <w:t xml:space="preserve">Done </w:t>
-      </w:r>
-      <w:proofErr w:type="spellStart"/>
-      <w:r>
-        <w:rPr>
-          <w:b/>
-        </w:rPr>
-        <w:t>Done</w:t>
-      </w:r>
-      <w:proofErr w:type="spellEnd"/>
-      <w:r>
-        <w:rPr>
-          <w:b/>
-        </w:rPr>
-        <w:t xml:space="preserve"> Criteria:</w:t>
+        <w:t>Done Done Criteria:</w:t>
       </w:r>
     </w:p>
     <w:p>
@@ -487,21 +473,7 @@
         <w:rPr>
           <w:b/>
         </w:rPr>
-        <w:t xml:space="preserve">Done </w:t>
-      </w:r>
-      <w:proofErr w:type="spellStart"/>
-      <w:r>
-        <w:rPr>
-          <w:b/>
-        </w:rPr>
-        <w:t>Done</w:t>
-      </w:r>
-      <w:proofErr w:type="spellEnd"/>
-      <w:r>
-        <w:rPr>
-          <w:b/>
-        </w:rPr>
-        <w:t xml:space="preserve"> Criteria:</w:t>
+        <w:t>Done Done Criteria:</w:t>
       </w:r>
     </w:p>
     <w:p>
@@ -723,21 +695,7 @@
         <w:rPr>
           <w:b/>
         </w:rPr>
-        <w:t xml:space="preserve">Done </w:t>
-      </w:r>
-      <w:proofErr w:type="spellStart"/>
-      <w:r>
-        <w:rPr>
-          <w:b/>
-        </w:rPr>
-        <w:t>Done</w:t>
-      </w:r>
-      <w:proofErr w:type="spellEnd"/>
-      <w:r>
-        <w:rPr>
-          <w:b/>
-        </w:rPr>
-        <w:t xml:space="preserve"> Criteria:</w:t>
+        <w:t>Done Done Criteria:</w:t>
       </w:r>
     </w:p>
     <w:p>
@@ -773,13 +731,442 @@
         </w:numPr>
       </w:pPr>
       <w:r>
-        <w:t>Code is tested and reviewed by other members of the group.</w:t>
-      </w:r>
-    </w:p>
-    <w:p>
+        <w:t>Code is tested and reviewe</w:t>
+      </w:r>
+      <w:r>
+        <w:t>d by other members of the group</w:t>
+      </w:r>
+    </w:p>
+    <w:p>
+      <w:r>
+        <w:br w:type="page"/>
+      </w:r>
+    </w:p>
+    <w:p>
+      <w:r>
+        <w:lastRenderedPageBreak/>
+        <w:t xml:space="preserve">Renner Brown </w:t>
+      </w:r>
+    </w:p>
+    <w:p>
+      <w:r>
+        <w:rPr>
+          <w:b/>
+        </w:rPr>
+        <w:t>Title:</w:t>
+      </w:r>
+      <w:r>
+        <w:t xml:space="preserve"> </w:t>
+      </w:r>
+      <w:r>
+        <w:t>As a new user, I want to create an account, so t</w:t>
+      </w:r>
+      <w:r>
+        <w:t>hat I become a registered user.</w:t>
+      </w:r>
+    </w:p>
+    <w:p>
+      <w:pPr>
+        <w:rPr>
+          <w:rFonts w:cs="Times New Roman"/>
+          <w:b/>
+          <w:color w:val="333333"/>
+          <w:szCs w:val="24"/>
+          <w:shd w:val="clear" w:color="auto" w:fill="FFFFFF"/>
+        </w:rPr>
+      </w:pPr>
+      <w:r>
+        <w:rPr>
+          <w:rFonts w:cs="Times New Roman"/>
+          <w:b/>
+          <w:color w:val="333333"/>
+          <w:szCs w:val="24"/>
+          <w:shd w:val="clear" w:color="auto" w:fill="FFFFFF"/>
+        </w:rPr>
+        <w:t>Tasks:</w:t>
+      </w:r>
+    </w:p>
+    <w:p>
+      <w:pPr>
+        <w:pStyle w:val="ListParagraph"/>
+        <w:numPr>
+          <w:ilvl w:val="0"/>
+          <w:numId w:val="2"/>
+        </w:numPr>
+      </w:pPr>
+      <w:r>
+        <w:t>create register</w:t>
+      </w:r>
+      <w:r>
+        <w:t xml:space="preserve"> activity, where </w:t>
+      </w:r>
+      <w:r>
+        <w:t>un</w:t>
+      </w:r>
+      <w:r>
+        <w:t>registered users enter their</w:t>
+      </w:r>
+      <w:r>
+        <w:t xml:space="preserve"> desired</w:t>
+      </w:r>
+      <w:r>
+        <w:t xml:space="preserve"> usernames and passwords</w:t>
+      </w:r>
+      <w:r>
+        <w:t xml:space="preserve"> </w:t>
+      </w:r>
+    </w:p>
+    <w:p>
+      <w:pPr>
+        <w:pStyle w:val="ListParagraph"/>
+        <w:numPr>
+          <w:ilvl w:val="0"/>
+          <w:numId w:val="2"/>
+        </w:numPr>
+      </w:pPr>
+      <w:r>
+        <w:t>create buttons for cancel</w:t>
+      </w:r>
+      <w:r>
+        <w:t xml:space="preserve">, </w:t>
+      </w:r>
+      <w:r>
+        <w:t>create account, and help</w:t>
+      </w:r>
+    </w:p>
+    <w:p>
+      <w:pPr>
+        <w:pStyle w:val="ListParagraph"/>
+        <w:numPr>
+          <w:ilvl w:val="0"/>
+          <w:numId w:val="2"/>
+        </w:numPr>
+      </w:pPr>
+      <w:r>
+        <w:t>create attributes</w:t>
+      </w:r>
+      <w:r>
+        <w:t xml:space="preserve"> for length and content of valid</w:t>
+      </w:r>
+      <w:r>
+        <w:t xml:space="preserve"> usernames and </w:t>
+      </w:r>
+      <w:r>
+        <w:t xml:space="preserve">valid </w:t>
+      </w:r>
+      <w:r>
+        <w:t>pass</w:t>
+      </w:r>
+      <w:r>
+        <w:t>words to be entered in the register</w:t>
+      </w:r>
+      <w:r>
+        <w:t xml:space="preserve"> screen</w:t>
+      </w:r>
+    </w:p>
+    <w:p>
+      <w:pPr>
+        <w:pStyle w:val="ListParagraph"/>
+        <w:numPr>
+          <w:ilvl w:val="0"/>
+          <w:numId w:val="2"/>
+        </w:numPr>
+      </w:pPr>
+      <w:r>
+        <w:t xml:space="preserve">implement system to check </w:t>
+      </w:r>
+      <w:r>
+        <w:t xml:space="preserve">if the </w:t>
+      </w:r>
+      <w:r>
+        <w:t>entered username</w:t>
+      </w:r>
+      <w:r>
+        <w:t xml:space="preserve"> is available in the</w:t>
+      </w:r>
+      <w:r>
+        <w:t xml:space="preserve"> backend database</w:t>
+      </w:r>
+    </w:p>
+    <w:p>
+      <w:pPr>
+        <w:pStyle w:val="ListParagraph"/>
+        <w:numPr>
+          <w:ilvl w:val="0"/>
+          <w:numId w:val="2"/>
+        </w:numPr>
+      </w:pPr>
+      <w:r>
+        <w:t>create error messages for invalid usernames and passwords</w:t>
+      </w:r>
+    </w:p>
+    <w:p>
+      <w:pPr>
+        <w:pStyle w:val="ListParagraph"/>
+        <w:numPr>
+          <w:ilvl w:val="0"/>
+          <w:numId w:val="2"/>
+        </w:numPr>
+      </w:pPr>
+      <w:r>
+        <w:t xml:space="preserve">allow access into the </w:t>
+      </w:r>
+      <w:r>
+        <w:t>login screen after successful register</w:t>
+      </w:r>
+    </w:p>
+    <w:p>
+      <w:pPr>
+        <w:rPr>
+          <w:b/>
+        </w:rPr>
+      </w:pPr>
+      <w:r>
+        <w:rPr>
+          <w:b/>
+        </w:rPr>
+        <w:t>Acceptance Scenarios:</w:t>
+      </w:r>
+    </w:p>
+    <w:p>
+      <w:pPr>
+        <w:pStyle w:val="ListParagraph"/>
+        <w:numPr>
+          <w:ilvl w:val="0"/>
+          <w:numId w:val="3"/>
+        </w:numPr>
+      </w:pPr>
+      <w:r>
+        <w:t>GIVEN an un</w:t>
+      </w:r>
+      <w:r>
+        <w:t>regi</w:t>
+      </w:r>
+      <w:r>
+        <w:t>stered user is viewing the register</w:t>
+      </w:r>
+      <w:r>
+        <w:t xml:space="preserve"> screen, WHEN the registered user presses the back or cancel button, THEN the application returns to t</w:t>
+      </w:r>
+      <w:r>
+        <w:t>he login</w:t>
+      </w:r>
+      <w:r>
+        <w:t xml:space="preserve"> screen.</w:t>
+      </w:r>
+    </w:p>
+    <w:p>
+      <w:pPr>
+        <w:pStyle w:val="ListParagraph"/>
+        <w:numPr>
+          <w:ilvl w:val="0"/>
+          <w:numId w:val="3"/>
+        </w:numPr>
+      </w:pPr>
+      <w:r>
+        <w:t>GIVEN a</w:t>
+      </w:r>
+      <w:r>
+        <w:t>n</w:t>
+      </w:r>
+      <w:r>
+        <w:t xml:space="preserve"> </w:t>
+      </w:r>
+      <w:r>
+        <w:t>un</w:t>
+      </w:r>
+      <w:r>
+        <w:t>regi</w:t>
+      </w:r>
+      <w:r>
+        <w:t>stered user is viewing the register</w:t>
+      </w:r>
+      <w:r>
+        <w:t xml:space="preserve"> screen, WHEN the </w:t>
+      </w:r>
+      <w:r>
+        <w:t>un</w:t>
+      </w:r>
+      <w:r>
+        <w:t>registered user presses the help button, THEN display the attributes of a valid username and password</w:t>
+      </w:r>
+    </w:p>
+    <w:p>
+      <w:pPr>
+        <w:pStyle w:val="ListParagraph"/>
+        <w:numPr>
+          <w:ilvl w:val="0"/>
+          <w:numId w:val="3"/>
+        </w:numPr>
+      </w:pPr>
+      <w:r>
+        <w:t>GIVEN an un</w:t>
+      </w:r>
+      <w:r>
+        <w:t>regi</w:t>
+      </w:r>
+      <w:r>
+        <w:t>stered user is viewing the register</w:t>
+      </w:r>
+      <w:r>
+        <w:t xml:space="preserve"> screen, WHEN the </w:t>
+      </w:r>
+      <w:r>
+        <w:t>un</w:t>
+      </w:r>
+      <w:r>
+        <w:t xml:space="preserve">registered </w:t>
+      </w:r>
+      <w:r>
+        <w:t>user enters an unavailable</w:t>
+      </w:r>
+      <w:r>
+        <w:t xml:space="preserve"> username and/or invalid password, THEN displ</w:t>
+      </w:r>
+      <w:r>
+        <w:t>ay an error explaining what does not meet the username/password criteria</w:t>
+      </w:r>
+      <w:r>
+        <w:t xml:space="preserve"> and prompt to try again.</w:t>
+      </w:r>
+    </w:p>
+    <w:p>
+      <w:pPr>
+        <w:pStyle w:val="ListParagraph"/>
+        <w:numPr>
+          <w:ilvl w:val="0"/>
+          <w:numId w:val="3"/>
+        </w:numPr>
+        <w:ind w:left="360"/>
+      </w:pPr>
+      <w:r>
+        <w:t>GIVEN a</w:t>
+      </w:r>
+      <w:r>
+        <w:t>n</w:t>
+      </w:r>
+      <w:r>
+        <w:t xml:space="preserve"> </w:t>
+      </w:r>
+      <w:r>
+        <w:t>un</w:t>
+      </w:r>
+      <w:r>
+        <w:t>regi</w:t>
+      </w:r>
+      <w:r>
+        <w:t>stered user is viewing the register</w:t>
+      </w:r>
+      <w:r>
+        <w:t xml:space="preserve"> screen, WHEN the </w:t>
+      </w:r>
+      <w:r>
+        <w:t>un</w:t>
+      </w:r>
+      <w:r>
+        <w:t>registered user enters a valid username and valid password an</w:t>
+      </w:r>
+      <w:r>
+        <w:t>d presses the register</w:t>
+      </w:r>
+      <w:r>
+        <w:t xml:space="preserve"> button, THEN the </w:t>
+      </w:r>
+      <w:r>
+        <w:lastRenderedPageBreak/>
+        <w:t>u</w:t>
+      </w:r>
+      <w:r>
+        <w:t xml:space="preserve">sername-password pair is stored in </w:t>
+      </w:r>
+      <w:r>
+        <w:t xml:space="preserve">the backend database and the user is </w:t>
+      </w:r>
+      <w:r>
+        <w:t>redirected to the login screen.</w:t>
+      </w:r>
+    </w:p>
+    <w:p>
+      <w:pPr>
+        <w:rPr>
+          <w:b/>
+        </w:rPr>
+      </w:pPr>
+      <w:r>
+        <w:rPr>
+          <w:b/>
+        </w:rPr>
+        <w:t>Done Done Criteria:</w:t>
+      </w:r>
+    </w:p>
+    <w:p>
+      <w:pPr>
+        <w:pStyle w:val="ListParagraph"/>
+        <w:numPr>
+          <w:ilvl w:val="0"/>
+          <w:numId w:val="4"/>
+        </w:numPr>
+      </w:pPr>
+      <w:r>
+        <w:t>a</w:t>
+      </w:r>
+      <w:r>
+        <w:t>n</w:t>
+      </w:r>
+      <w:r>
+        <w:t xml:space="preserve"> </w:t>
+      </w:r>
+      <w:r>
+        <w:t>unregistered user can register and add his registration info to the database of user info</w:t>
+      </w:r>
+    </w:p>
+    <w:p>
+      <w:pPr>
+        <w:pStyle w:val="ListParagraph"/>
+        <w:numPr>
+          <w:ilvl w:val="0"/>
+          <w:numId w:val="4"/>
+        </w:numPr>
+      </w:pPr>
+      <w:r>
+        <w:t xml:space="preserve">test cases </w:t>
+      </w:r>
+      <w:r>
+        <w:t xml:space="preserve">are written </w:t>
+      </w:r>
+      <w:r>
+        <w:t>on the basis of acceptable passwords and available usernames and tested until they pass</w:t>
+      </w:r>
       <w:bookmarkStart w:id="0" w:name="_GoBack"/>
       <w:bookmarkEnd w:id="0"/>
     </w:p>
+    <w:p>
+      <w:pPr>
+        <w:pStyle w:val="ListParagraph"/>
+        <w:numPr>
+          <w:ilvl w:val="0"/>
+          <w:numId w:val="4"/>
+        </w:numPr>
+      </w:pPr>
+      <w:r>
+        <w:t>code is reviewed by another member in the group</w:t>
+      </w:r>
+    </w:p>
+    <w:p>
+      <w:pPr>
+        <w:ind w:left="360"/>
+      </w:pPr>
+    </w:p>
+    <w:p>
+      <w:pPr>
+        <w:pStyle w:val="ListParagraph"/>
+        <w:ind w:left="360"/>
+      </w:pPr>
+      <w:r>
+        <w:t xml:space="preserve"> </w:t>
+      </w:r>
+    </w:p>
+    <w:p/>
     <w:sectPr>
       <w:pgSz w:w="12240" w:h="15840"/>
       <w:pgMar w:top="1440" w:right="1440" w:bottom="1440" w:left="1440" w:header="720" w:footer="720" w:gutter="0"/>
@@ -791,7 +1178,7 @@
 </file>
 
 <file path=word/numbering.xml><?xml version="1.0" encoding="utf-8"?>
-<w:numbering xmlns:wpc="http://schemas.microsoft.com/office/word/2010/wordprocessingCanvas" xmlns:mc="http://schemas.openxmlformats.org/markup-compatibility/2006" xmlns:o="urn:schemas-microsoft-com:office:office" xmlns:r="http://schemas.openxmlformats.org/officeDocument/2006/relationships" xmlns:m="http://schemas.openxmlformats.org/officeDocument/2006/math" xmlns:v="urn:schemas-microsoft-com:vml" xmlns:wp14="http://schemas.microsoft.com/office/word/2010/wordprocessingDrawing" xmlns:wp="http://schemas.openxmlformats.org/drawingml/2006/wordprocessingDrawing" xmlns:w10="urn:schemas-microsoft-com:office:word" xmlns:w="http://schemas.openxmlformats.org/wordprocessingml/2006/main" xmlns:w14="http://schemas.microsoft.com/office/word/2010/wordml" xmlns:w15="http://schemas.microsoft.com/office/word/2012/wordml" xmlns:wpg="http://schemas.microsoft.com/office/word/2010/wordprocessingGroup" xmlns:wpi="http://schemas.microsoft.com/office/word/2010/wordprocessingInk" xmlns:wne="http://schemas.microsoft.com/office/word/2006/wordml" xmlns:wps="http://schemas.microsoft.com/office/word/2010/wordprocessingShape" mc:Ignorable="w14 w15 wp14">
+<w:numbering xmlns:wpc="http://schemas.microsoft.com/office/word/2010/wordprocessingCanvas" xmlns:cx="http://schemas.microsoft.com/office/drawing/2014/chartex" xmlns:cx1="http://schemas.microsoft.com/office/drawing/2015/9/8/chartex" xmlns:cx2="http://schemas.microsoft.com/office/drawing/2015/10/21/chartex" xmlns:mc="http://schemas.openxmlformats.org/markup-compatibility/2006" xmlns:o="urn:schemas-microsoft-com:office:office" xmlns:r="http://schemas.openxmlformats.org/officeDocument/2006/relationships" xmlns:m="http://schemas.openxmlformats.org/officeDocument/2006/math" xmlns:v="urn:schemas-microsoft-com:vml" xmlns:wp14="http://schemas.microsoft.com/office/word/2010/wordprocessingDrawing" xmlns:wp="http://schemas.openxmlformats.org/drawingml/2006/wordprocessingDrawing" xmlns:w10="urn:schemas-microsoft-com:office:word" xmlns:w="http://schemas.openxmlformats.org/wordprocessingml/2006/main" xmlns:w14="http://schemas.microsoft.com/office/word/2010/wordml" xmlns:w15="http://schemas.microsoft.com/office/word/2012/wordml" xmlns:w16se="http://schemas.microsoft.com/office/word/2015/wordml/symex" xmlns:wpg="http://schemas.microsoft.com/office/word/2010/wordprocessingGroup" xmlns:wpi="http://schemas.microsoft.com/office/word/2010/wordprocessingInk" xmlns:wne="http://schemas.microsoft.com/office/word/2006/wordml" xmlns:wps="http://schemas.microsoft.com/office/word/2010/wordprocessingShape" mc:Ignorable="w14 w15 w16se wp14">
   <w:abstractNum w:abstractNumId="0" w15:restartNumberingAfterBreak="0">
     <w:nsid w:val="09DB48A2"/>
     <w:multiLevelType w:val="hybridMultilevel"/>
@@ -1486,7 +1873,7 @@
 </file>
 
 <file path=word/styles.xml><?xml version="1.0" encoding="utf-8"?>
-<w:styles xmlns:mc="http://schemas.openxmlformats.org/markup-compatibility/2006" xmlns:r="http://schemas.openxmlformats.org/officeDocument/2006/relationships" xmlns:w="http://schemas.openxmlformats.org/wordprocessingml/2006/main" xmlns:w14="http://schemas.microsoft.com/office/word/2010/wordml" xmlns:w15="http://schemas.microsoft.com/office/word/2012/wordml" mc:Ignorable="w14 w15">
+<w:styles xmlns:mc="http://schemas.openxmlformats.org/markup-compatibility/2006" xmlns:r="http://schemas.openxmlformats.org/officeDocument/2006/relationships" xmlns:w="http://schemas.openxmlformats.org/wordprocessingml/2006/main" xmlns:w14="http://schemas.microsoft.com/office/word/2010/wordml" xmlns:w15="http://schemas.microsoft.com/office/word/2012/wordml" xmlns:w16se="http://schemas.microsoft.com/office/word/2015/wordml/symex" mc:Ignorable="w14 w15 w16se">
   <w:docDefaults>
     <w:rPrDefault>
       <w:rPr>
@@ -1502,7 +1889,7 @@
       </w:pPr>
     </w:pPrDefault>
   </w:docDefaults>
-  <w:latentStyles w:defLockedState="0" w:defUIPriority="99" w:defSemiHidden="0" w:defUnhideWhenUsed="0" w:defQFormat="0" w:count="371">
+  <w:latentStyles w:defLockedState="0" w:defUIPriority="99" w:defSemiHidden="0" w:defUnhideWhenUsed="0" w:defQFormat="0" w:count="372">
     <w:lsdException w:name="Normal" w:uiPriority="0" w:qFormat="1"/>
     <w:lsdException w:name="heading 1" w:uiPriority="9" w:qFormat="1"/>
     <w:lsdException w:name="heading 2" w:semiHidden="1" w:uiPriority="9" w:unhideWhenUsed="1" w:qFormat="1"/>
@@ -1608,7 +1995,6 @@
     <w:lsdException w:name="HTML Sample" w:semiHidden="1" w:unhideWhenUsed="1"/>
     <w:lsdException w:name="HTML Typewriter" w:semiHidden="1" w:unhideWhenUsed="1"/>
     <w:lsdException w:name="HTML Variable" w:semiHidden="1" w:unhideWhenUsed="1"/>
-    <w:lsdException w:name="Normal Table" w:semiHidden="1" w:unhideWhenUsed="1"/>
     <w:lsdException w:name="annotation subject" w:semiHidden="1" w:unhideWhenUsed="1"/>
     <w:lsdException w:name="No List" w:semiHidden="1" w:unhideWhenUsed="1"/>
     <w:lsdException w:name="Outline List 1" w:semiHidden="1" w:unhideWhenUsed="1"/>
@@ -1655,10 +2041,8 @@
     <w:lsdException w:name="Table Subtle 2" w:semiHidden="1" w:unhideWhenUsed="1"/>
     <w:lsdException w:name="Table Web 1" w:semiHidden="1" w:unhideWhenUsed="1"/>
     <w:lsdException w:name="Table Web 2" w:semiHidden="1" w:unhideWhenUsed="1"/>
-    <w:lsdException w:name="Table Web 3" w:semiHidden="1" w:unhideWhenUsed="1"/>
     <w:lsdException w:name="Balloon Text" w:semiHidden="1" w:unhideWhenUsed="1"/>
     <w:lsdException w:name="Table Grid" w:uiPriority="39"/>
-    <w:lsdException w:name="Table Theme" w:semiHidden="1" w:unhideWhenUsed="1"/>
     <w:lsdException w:name="Placeholder Text" w:semiHidden="1"/>
     <w:lsdException w:name="No Spacing" w:uiPriority="1" w:qFormat="1"/>
     <w:lsdException w:name="Light Shading" w:uiPriority="60"/>
@@ -1874,6 +2258,7 @@
     <w:lsdException w:name="List Table 5 Dark Accent 6" w:uiPriority="50"/>
     <w:lsdException w:name="List Table 6 Colorful Accent 6" w:uiPriority="51"/>
     <w:lsdException w:name="List Table 7 Colorful Accent 6" w:uiPriority="52"/>
+    <w:lsdException w:name="Mention" w:semiHidden="1" w:unhideWhenUsed="1"/>
   </w:latentStyles>
   <w:style w:type="paragraph" w:default="1" w:styleId="Normal">
     <w:name w:val="Normal"/>

</xml_diff>

<commit_message>
Uploaded my content for the elaborated user stories
</commit_message>
<xml_diff>
--- a/UserStories.docx
+++ b/UserStories.docx
@@ -1,11 +1,16 @@
 
 <file path=word/document.xml><?xml version="1.0" encoding="utf-8"?>
-<w:document xmlns:wpc="http://schemas.microsoft.com/office/word/2010/wordprocessingCanvas" xmlns:cx="http://schemas.microsoft.com/office/drawing/2014/chartex" xmlns:cx1="http://schemas.microsoft.com/office/drawing/2015/9/8/chartex" xmlns:cx2="http://schemas.microsoft.com/office/drawing/2015/10/21/chartex" xmlns:mc="http://schemas.openxmlformats.org/markup-compatibility/2006" xmlns:o="urn:schemas-microsoft-com:office:office" xmlns:r="http://schemas.openxmlformats.org/officeDocument/2006/relationships" xmlns:m="http://schemas.openxmlformats.org/officeDocument/2006/math" xmlns:v="urn:schemas-microsoft-com:vml" xmlns:wp14="http://schemas.microsoft.com/office/word/2010/wordprocessingDrawing" xmlns:wp="http://schemas.openxmlformats.org/drawingml/2006/wordprocessingDrawing" xmlns:w10="urn:schemas-microsoft-com:office:word" xmlns:w="http://schemas.openxmlformats.org/wordprocessingml/2006/main" xmlns:w14="http://schemas.microsoft.com/office/word/2010/wordml" xmlns:w15="http://schemas.microsoft.com/office/word/2012/wordml" xmlns:w16se="http://schemas.microsoft.com/office/word/2015/wordml/symex" xmlns:wpg="http://schemas.microsoft.com/office/word/2010/wordprocessingGroup" xmlns:wpi="http://schemas.microsoft.com/office/word/2010/wordprocessingInk" xmlns:wne="http://schemas.microsoft.com/office/word/2006/wordml" xmlns:wps="http://schemas.microsoft.com/office/word/2010/wordprocessingShape" mc:Ignorable="w14 w15 w16se wp14">
+<w:document xmlns:wpc="http://schemas.microsoft.com/office/word/2010/wordprocessingCanvas" xmlns:mo="http://schemas.microsoft.com/office/mac/office/2008/main" xmlns:mc="http://schemas.openxmlformats.org/markup-compatibility/2006" xmlns:mv="urn:schemas-microsoft-com:mac:vml" xmlns:o="urn:schemas-microsoft-com:office:office" xmlns:r="http://schemas.openxmlformats.org/officeDocument/2006/relationships" xmlns:m="http://schemas.openxmlformats.org/officeDocument/2006/math" xmlns:v="urn:schemas-microsoft-com:vml" xmlns:wp14="http://schemas.microsoft.com/office/word/2010/wordprocessingDrawing" xmlns:wp="http://schemas.openxmlformats.org/drawingml/2006/wordprocessingDrawing" xmlns:w10="urn:schemas-microsoft-com:office:word" xmlns:w="http://schemas.openxmlformats.org/wordprocessingml/2006/main" xmlns:w14="http://schemas.microsoft.com/office/word/2010/wordml" xmlns:w15="http://schemas.microsoft.com/office/word/2012/wordml" xmlns:wpg="http://schemas.microsoft.com/office/word/2010/wordprocessingGroup" xmlns:wpi="http://schemas.microsoft.com/office/word/2010/wordprocessingInk" xmlns:wne="http://schemas.microsoft.com/office/word/2006/wordml" xmlns:wps="http://schemas.microsoft.com/office/word/2010/wordprocessingShape" mc:Ignorable="w14 w15 wp14">
   <w:body>
     <w:p>
       <w:r>
-        <w:t>Noah Rickles</w:t>
-      </w:r>
+        <w:t xml:space="preserve">Noah </w:t>
+      </w:r>
+      <w:proofErr w:type="spellStart"/>
+      <w:r>
+        <w:t>Rickles</w:t>
+      </w:r>
+      <w:proofErr w:type="spellEnd"/>
     </w:p>
     <w:p>
       <w:pPr>
@@ -795,25 +800,7 @@
         </w:numPr>
       </w:pPr>
       <w:r>
-        <w:t>create register</w:t>
-      </w:r>
-      <w:r>
-        <w:t xml:space="preserve"> activity, where </w:t>
-      </w:r>
-      <w:r>
-        <w:t>un</w:t>
-      </w:r>
-      <w:r>
-        <w:t>registered users enter their</w:t>
-      </w:r>
-      <w:r>
-        <w:t xml:space="preserve"> desired</w:t>
-      </w:r>
-      <w:r>
-        <w:t xml:space="preserve"> usernames and passwords</w:t>
-      </w:r>
-      <w:r>
-        <w:t xml:space="preserve"> </w:t>
+        <w:t xml:space="preserve">create register activity, where unregistered users enter their desired usernames and passwords </w:t>
       </w:r>
     </w:p>
     <w:p>
@@ -825,13 +812,7 @@
         </w:numPr>
       </w:pPr>
       <w:r>
-        <w:t>create buttons for cancel</w:t>
-      </w:r>
-      <w:r>
-        <w:t xml:space="preserve">, </w:t>
-      </w:r>
-      <w:r>
-        <w:t>create account, and help</w:t>
+        <w:t>create buttons for cancel, create account, and help</w:t>
       </w:r>
     </w:p>
     <w:p>
@@ -843,25 +824,7 @@
         </w:numPr>
       </w:pPr>
       <w:r>
-        <w:t>create attributes</w:t>
-      </w:r>
-      <w:r>
-        <w:t xml:space="preserve"> for length and content of valid</w:t>
-      </w:r>
-      <w:r>
-        <w:t xml:space="preserve"> usernames and </w:t>
-      </w:r>
-      <w:r>
-        <w:t xml:space="preserve">valid </w:t>
-      </w:r>
-      <w:r>
-        <w:t>pass</w:t>
-      </w:r>
-      <w:r>
-        <w:t>words to be entered in the register</w:t>
-      </w:r>
-      <w:r>
-        <w:t xml:space="preserve"> screen</w:t>
+        <w:t>create attributes for length and content of valid usernames and valid passwords to be entered in the register screen</w:t>
       </w:r>
     </w:p>
     <w:p>
@@ -873,19 +836,7 @@
         </w:numPr>
       </w:pPr>
       <w:r>
-        <w:t xml:space="preserve">implement system to check </w:t>
-      </w:r>
-      <w:r>
-        <w:t xml:space="preserve">if the </w:t>
-      </w:r>
-      <w:r>
-        <w:t>entered username</w:t>
-      </w:r>
-      <w:r>
-        <w:t xml:space="preserve"> is available in the</w:t>
-      </w:r>
-      <w:r>
-        <w:t xml:space="preserve"> backend database</w:t>
+        <w:t>implement system to check if the entered username is available in the backend database</w:t>
       </w:r>
     </w:p>
     <w:p>
@@ -909,10 +860,7 @@
         </w:numPr>
       </w:pPr>
       <w:r>
-        <w:t xml:space="preserve">allow access into the </w:t>
-      </w:r>
-      <w:r>
-        <w:t>login screen after successful register</w:t>
+        <w:t>allow access into the login screen after successful register</w:t>
       </w:r>
     </w:p>
     <w:p>
@@ -937,22 +885,7 @@
         </w:numPr>
       </w:pPr>
       <w:r>
-        <w:t>GIVEN an un</w:t>
-      </w:r>
-      <w:r>
-        <w:t>regi</w:t>
-      </w:r>
-      <w:r>
-        <w:t>stered user is viewing the register</w:t>
-      </w:r>
-      <w:r>
-        <w:t xml:space="preserve"> screen, WHEN the registered user presses the back or cancel button, THEN the application returns to t</w:t>
-      </w:r>
-      <w:r>
-        <w:t>he login</w:t>
-      </w:r>
-      <w:r>
-        <w:t xml:space="preserve"> screen.</w:t>
+        <w:t>GIVEN an unregistered user is viewing the register screen, WHEN the registered user presses the back or cancel button, THEN the application returns to the login screen.</w:t>
       </w:r>
     </w:p>
     <w:p>
@@ -964,31 +897,7 @@
         </w:numPr>
       </w:pPr>
       <w:r>
-        <w:t>GIVEN a</w:t>
-      </w:r>
-      <w:r>
-        <w:t>n</w:t>
-      </w:r>
-      <w:r>
-        <w:t xml:space="preserve"> </w:t>
-      </w:r>
-      <w:r>
-        <w:t>un</w:t>
-      </w:r>
-      <w:r>
-        <w:t>regi</w:t>
-      </w:r>
-      <w:r>
-        <w:t>stered user is viewing the register</w:t>
-      </w:r>
-      <w:r>
-        <w:t xml:space="preserve"> screen, WHEN the </w:t>
-      </w:r>
-      <w:r>
-        <w:t>un</w:t>
-      </w:r>
-      <w:r>
-        <w:t>registered user presses the help button, THEN display the attributes of a valid username and password</w:t>
+        <w:t>GIVEN an unregistered user is viewing the register screen, WHEN the unregistered user presses the help button, THEN display the attributes of a valid username and password</w:t>
       </w:r>
     </w:p>
     <w:p>
@@ -1000,22 +909,7 @@
         </w:numPr>
       </w:pPr>
       <w:r>
-        <w:t>GIVEN an un</w:t>
-      </w:r>
-      <w:r>
-        <w:t>regi</w:t>
-      </w:r>
-      <w:r>
-        <w:t>stered user is viewing the register</w:t>
-      </w:r>
-      <w:r>
-        <w:t xml:space="preserve"> screen, WHEN the </w:t>
-      </w:r>
-      <w:r>
-        <w:t>un</w:t>
-      </w:r>
-      <w:r>
-        <w:t xml:space="preserve">registered </w:t>
+        <w:t xml:space="preserve">GIVEN an unregistered user is viewing the register screen, WHEN the unregistered </w:t>
       </w:r>
       <w:r>
         <w:t>user enters an unavailable</w:t>
@@ -1037,7 +931,6 @@
           <w:ilvl w:val="0"/>
           <w:numId w:val="3"/>
         </w:numPr>
-        <w:ind w:left="360"/>
       </w:pPr>
       <w:r>
         <w:t>GIVEN a</w:t>
@@ -1108,16 +1001,244 @@
         </w:numPr>
       </w:pPr>
       <w:r>
-        <w:t>a</w:t>
-      </w:r>
-      <w:r>
-        <w:t>n</w:t>
-      </w:r>
+        <w:t>an unregistered user can register and add his registration info to the database of user info</w:t>
+      </w:r>
+    </w:p>
+    <w:p>
+      <w:pPr>
+        <w:pStyle w:val="ListParagraph"/>
+        <w:numPr>
+          <w:ilvl w:val="0"/>
+          <w:numId w:val="4"/>
+        </w:numPr>
+      </w:pPr>
+      <w:r>
+        <w:t xml:space="preserve">test cases </w:t>
+      </w:r>
+      <w:r>
+        <w:t xml:space="preserve">are written </w:t>
+      </w:r>
+      <w:r>
+        <w:t>on the basis of acceptable passwords and available usernames and tested until they pass</w:t>
+      </w:r>
+    </w:p>
+    <w:p>
+      <w:pPr>
+        <w:pStyle w:val="ListParagraph"/>
+        <w:numPr>
+          <w:ilvl w:val="0"/>
+          <w:numId w:val="4"/>
+        </w:numPr>
+      </w:pPr>
+      <w:r>
+        <w:t>code is reviewed by another member in the group</w:t>
+      </w:r>
+    </w:p>
+    <w:p/>
+    <w:p/>
+    <w:p/>
+    <w:p/>
+    <w:p/>
+    <w:p/>
+    <w:p/>
+    <w:p/>
+    <w:p/>
+    <w:p/>
+    <w:p/>
+    <w:p/>
+    <w:p>
+      <w:proofErr w:type="spellStart"/>
+      <w:r>
+        <w:lastRenderedPageBreak/>
+        <w:t>Manoaj</w:t>
+      </w:r>
+      <w:proofErr w:type="spellEnd"/>
       <w:r>
         <w:t xml:space="preserve"> </w:t>
       </w:r>
-      <w:r>
-        <w:t>unregistered user can register and add his registration info to the database of user info</w:t>
+      <w:proofErr w:type="spellStart"/>
+      <w:r>
+        <w:t>Kandiakounder</w:t>
+      </w:r>
+      <w:proofErr w:type="spellEnd"/>
+    </w:p>
+    <w:p>
+      <w:pPr>
+        <w:rPr>
+          <w:rFonts w:cs="Times New Roman"/>
+          <w:color w:val="333333"/>
+          <w:szCs w:val="24"/>
+          <w:shd w:val="clear" w:color="auto" w:fill="FFFFFF"/>
+        </w:rPr>
+      </w:pPr>
+      <w:r>
+        <w:rPr>
+          <w:b/>
+        </w:rPr>
+        <w:t xml:space="preserve">Title: </w:t>
+      </w:r>
+      <w:r>
+        <w:rPr>
+          <w:rFonts w:cs="Times New Roman"/>
+          <w:color w:val="333333"/>
+          <w:szCs w:val="24"/>
+          <w:shd w:val="clear" w:color="auto" w:fill="FFFFFF"/>
+        </w:rPr>
+        <w:t xml:space="preserve">As a registered user, I want to be able to </w:t>
+      </w:r>
+      <w:r>
+        <w:rPr>
+          <w:rFonts w:cs="Times New Roman"/>
+          <w:color w:val="333333"/>
+          <w:szCs w:val="24"/>
+          <w:shd w:val="clear" w:color="auto" w:fill="FFFFFF"/>
+        </w:rPr>
+        <w:t>view a water source, so that I can check the details of a given water source.</w:t>
+      </w:r>
+    </w:p>
+    <w:p>
+      <w:pPr>
+        <w:rPr>
+          <w:rFonts w:cs="Times New Roman"/>
+          <w:b/>
+          <w:color w:val="333333"/>
+          <w:szCs w:val="24"/>
+          <w:shd w:val="clear" w:color="auto" w:fill="FFFFFF"/>
+        </w:rPr>
+      </w:pPr>
+      <w:r>
+        <w:rPr>
+          <w:rFonts w:cs="Times New Roman"/>
+          <w:b/>
+          <w:color w:val="333333"/>
+          <w:szCs w:val="24"/>
+          <w:shd w:val="clear" w:color="auto" w:fill="FFFFFF"/>
+        </w:rPr>
+        <w:t>Tasks:</w:t>
+      </w:r>
+    </w:p>
+    <w:p>
+      <w:pPr>
+        <w:pStyle w:val="ListParagraph"/>
+        <w:numPr>
+          <w:ilvl w:val="0"/>
+          <w:numId w:val="2"/>
+        </w:numPr>
+      </w:pPr>
+      <w:r>
+        <w:t>create screen to view the list of water sources (prioritization can be based on the different attributes of a water source such as proximity, cleanliness, volume, etc. (excluding ID))</w:t>
+      </w:r>
+    </w:p>
+    <w:p>
+      <w:pPr>
+        <w:pStyle w:val="ListParagraph"/>
+        <w:numPr>
+          <w:ilvl w:val="0"/>
+          <w:numId w:val="2"/>
+        </w:numPr>
+      </w:pPr>
+      <w:r>
+        <w:t>create interface to select a water source from the list of water sources</w:t>
+      </w:r>
+    </w:p>
+    <w:p>
+      <w:pPr>
+        <w:pStyle w:val="ListParagraph"/>
+        <w:numPr>
+          <w:ilvl w:val="0"/>
+          <w:numId w:val="2"/>
+        </w:numPr>
+      </w:pPr>
+      <w:r>
+        <w:t xml:space="preserve">create page that loads attributes of the water source based on </w:t>
+      </w:r>
+    </w:p>
+    <w:p>
+      <w:pPr>
+        <w:pStyle w:val="ListParagraph"/>
+        <w:numPr>
+          <w:ilvl w:val="0"/>
+          <w:numId w:val="2"/>
+        </w:numPr>
+      </w:pPr>
+      <w:r>
+        <w:t>create button to return to the page with the list of water sources</w:t>
+      </w:r>
+    </w:p>
+    <w:p>
+      <w:pPr>
+        <w:rPr>
+          <w:b/>
+        </w:rPr>
+      </w:pPr>
+      <w:r>
+        <w:rPr>
+          <w:b/>
+        </w:rPr>
+        <w:t>Acceptance Scenarios:</w:t>
+      </w:r>
+    </w:p>
+    <w:p>
+      <w:pPr>
+        <w:pStyle w:val="ListParagraph"/>
+        <w:numPr>
+          <w:ilvl w:val="0"/>
+          <w:numId w:val="3"/>
+        </w:numPr>
+      </w:pPr>
+      <w:r>
+        <w:t>GIVEN a registered user is on the home screen, WHEN the registered user pressed the tab for the water sources screen, THEN the application returns the water sources screen</w:t>
+      </w:r>
+    </w:p>
+    <w:p>
+      <w:pPr>
+        <w:pStyle w:val="ListParagraph"/>
+        <w:numPr>
+          <w:ilvl w:val="0"/>
+          <w:numId w:val="3"/>
+        </w:numPr>
+      </w:pPr>
+      <w:r>
+        <w:t xml:space="preserve">GIVEN a registered user </w:t>
+      </w:r>
+      <w:r>
+        <w:t>is viewing the water sources screen, WHEN the registered user presses on a UI element containing the name of a water source, THEN the application returns a screen with the data of that water source</w:t>
+      </w:r>
+    </w:p>
+    <w:p>
+      <w:pPr>
+        <w:pStyle w:val="ListParagraph"/>
+        <w:numPr>
+          <w:ilvl w:val="0"/>
+          <w:numId w:val="3"/>
+        </w:numPr>
+      </w:pPr>
+      <w:r>
+        <w:t>GIVEN a registered user</w:t>
+      </w:r>
+      <w:r>
+        <w:t xml:space="preserve"> is viewing a specific water source screen, WHEN the registered user presses on the button either labeled “Back” or displayed with a return logo, THEN the applications </w:t>
+      </w:r>
+      <w:proofErr w:type="gramStart"/>
+      <w:r>
+        <w:t>returns</w:t>
+      </w:r>
+      <w:proofErr w:type="gramEnd"/>
+      <w:r>
+        <w:t xml:space="preserve"> the water sources screen</w:t>
+      </w:r>
+    </w:p>
+    <w:p>
+      <w:pPr>
+        <w:rPr>
+          <w:b/>
+        </w:rPr>
+      </w:pPr>
+      <w:r>
+        <w:rPr>
+          <w:b/>
+        </w:rPr>
+        <w:t>Done Done Criteria:</w:t>
       </w:r>
     </w:p>
     <w:p>
@@ -1129,13 +1250,10 @@
         </w:numPr>
       </w:pPr>
       <w:r>
-        <w:t xml:space="preserve">test cases </w:t>
-      </w:r>
-      <w:r>
-        <w:t xml:space="preserve">are written </w:t>
-      </w:r>
-      <w:r>
-        <w:t>on the basis of acceptable passwords and available usernames and tested until they pass</w:t>
+        <w:t xml:space="preserve">a registered user can </w:t>
+      </w:r>
+      <w:r>
+        <w:t>view the names of all water sources, and the data of any given water source</w:t>
       </w:r>
       <w:bookmarkStart w:id="0" w:name="_GoBack"/>
       <w:bookmarkEnd w:id="0"/>
@@ -1149,21 +1267,20 @@
         </w:numPr>
       </w:pPr>
       <w:r>
+        <w:lastRenderedPageBreak/>
+        <w:t>test cases are written based on the acceptance scenarios and run until they have all been successfully passed</w:t>
+      </w:r>
+    </w:p>
+    <w:p>
+      <w:pPr>
+        <w:pStyle w:val="ListParagraph"/>
+        <w:numPr>
+          <w:ilvl w:val="0"/>
+          <w:numId w:val="4"/>
+        </w:numPr>
+      </w:pPr>
+      <w:r>
         <w:t>code is reviewed by another member in the group</w:t>
-      </w:r>
-    </w:p>
-    <w:p>
-      <w:pPr>
-        <w:ind w:left="360"/>
-      </w:pPr>
-    </w:p>
-    <w:p>
-      <w:pPr>
-        <w:pStyle w:val="ListParagraph"/>
-        <w:ind w:left="360"/>
-      </w:pPr>
-      <w:r>
-        <w:t xml:space="preserve"> </w:t>
       </w:r>
     </w:p>
     <w:p/>
@@ -1178,8 +1295,8 @@
 </file>
 
 <file path=word/numbering.xml><?xml version="1.0" encoding="utf-8"?>
-<w:numbering xmlns:wpc="http://schemas.microsoft.com/office/word/2010/wordprocessingCanvas" xmlns:cx="http://schemas.microsoft.com/office/drawing/2014/chartex" xmlns:cx1="http://schemas.microsoft.com/office/drawing/2015/9/8/chartex" xmlns:cx2="http://schemas.microsoft.com/office/drawing/2015/10/21/chartex" xmlns:mc="http://schemas.openxmlformats.org/markup-compatibility/2006" xmlns:o="urn:schemas-microsoft-com:office:office" xmlns:r="http://schemas.openxmlformats.org/officeDocument/2006/relationships" xmlns:m="http://schemas.openxmlformats.org/officeDocument/2006/math" xmlns:v="urn:schemas-microsoft-com:vml" xmlns:wp14="http://schemas.microsoft.com/office/word/2010/wordprocessingDrawing" xmlns:wp="http://schemas.openxmlformats.org/drawingml/2006/wordprocessingDrawing" xmlns:w10="urn:schemas-microsoft-com:office:word" xmlns:w="http://schemas.openxmlformats.org/wordprocessingml/2006/main" xmlns:w14="http://schemas.microsoft.com/office/word/2010/wordml" xmlns:w15="http://schemas.microsoft.com/office/word/2012/wordml" xmlns:w16se="http://schemas.microsoft.com/office/word/2015/wordml/symex" xmlns:wpg="http://schemas.microsoft.com/office/word/2010/wordprocessingGroup" xmlns:wpi="http://schemas.microsoft.com/office/word/2010/wordprocessingInk" xmlns:wne="http://schemas.microsoft.com/office/word/2006/wordml" xmlns:wps="http://schemas.microsoft.com/office/word/2010/wordprocessingShape" mc:Ignorable="w14 w15 w16se wp14">
-  <w:abstractNum w:abstractNumId="0" w15:restartNumberingAfterBreak="0">
+<w:numbering xmlns:wpc="http://schemas.microsoft.com/office/word/2010/wordprocessingCanvas" xmlns:mo="http://schemas.microsoft.com/office/mac/office/2008/main" xmlns:mc="http://schemas.openxmlformats.org/markup-compatibility/2006" xmlns:mv="urn:schemas-microsoft-com:mac:vml" xmlns:o="urn:schemas-microsoft-com:office:office" xmlns:r="http://schemas.openxmlformats.org/officeDocument/2006/relationships" xmlns:m="http://schemas.openxmlformats.org/officeDocument/2006/math" xmlns:v="urn:schemas-microsoft-com:vml" xmlns:wp14="http://schemas.microsoft.com/office/word/2010/wordprocessingDrawing" xmlns:wp="http://schemas.openxmlformats.org/drawingml/2006/wordprocessingDrawing" xmlns:w10="urn:schemas-microsoft-com:office:word" xmlns:w="http://schemas.openxmlformats.org/wordprocessingml/2006/main" xmlns:w14="http://schemas.microsoft.com/office/word/2010/wordml" xmlns:w15="http://schemas.microsoft.com/office/word/2012/wordml" xmlns:wpg="http://schemas.microsoft.com/office/word/2010/wordprocessingGroup" xmlns:wpi="http://schemas.microsoft.com/office/word/2010/wordprocessingInk" xmlns:wne="http://schemas.microsoft.com/office/word/2006/wordml" xmlns:wps="http://schemas.microsoft.com/office/word/2010/wordprocessingShape" mc:Ignorable="w14 w15 wp14">
+  <w:abstractNum w:abstractNumId="0">
     <w:nsid w:val="09DB48A2"/>
     <w:multiLevelType w:val="hybridMultilevel"/>
     <w:tmpl w:val="5B2C15EE"/>
@@ -1291,7 +1408,7 @@
       </w:rPr>
     </w:lvl>
   </w:abstractNum>
-  <w:abstractNum w:abstractNumId="1" w15:restartNumberingAfterBreak="0">
+  <w:abstractNum w:abstractNumId="1">
     <w:nsid w:val="17BA6197"/>
     <w:multiLevelType w:val="hybridMultilevel"/>
     <w:tmpl w:val="7700CAA0"/>
@@ -1403,7 +1520,7 @@
       </w:rPr>
     </w:lvl>
   </w:abstractNum>
-  <w:abstractNum w:abstractNumId="2" w15:restartNumberingAfterBreak="0">
+  <w:abstractNum w:abstractNumId="2">
     <w:nsid w:val="2A036D87"/>
     <w:multiLevelType w:val="hybridMultilevel"/>
     <w:tmpl w:val="7E786702"/>
@@ -1515,7 +1632,7 @@
       </w:rPr>
     </w:lvl>
   </w:abstractNum>
-  <w:abstractNum w:abstractNumId="3" w15:restartNumberingAfterBreak="0">
+  <w:abstractNum w:abstractNumId="3">
     <w:nsid w:val="2B785256"/>
     <w:multiLevelType w:val="hybridMultilevel"/>
     <w:tmpl w:val="CBF4F642"/>
@@ -1627,7 +1744,7 @@
       </w:rPr>
     </w:lvl>
   </w:abstractNum>
-  <w:abstractNum w:abstractNumId="4" w15:restartNumberingAfterBreak="0">
+  <w:abstractNum w:abstractNumId="4">
     <w:nsid w:val="53AC4038"/>
     <w:multiLevelType w:val="hybridMultilevel"/>
     <w:tmpl w:val="AFE42940"/>
@@ -1739,7 +1856,7 @@
       </w:rPr>
     </w:lvl>
   </w:abstractNum>
-  <w:abstractNum w:abstractNumId="5" w15:restartNumberingAfterBreak="0">
+  <w:abstractNum w:abstractNumId="5">
     <w:nsid w:val="6B3112AA"/>
     <w:multiLevelType w:val="hybridMultilevel"/>
     <w:tmpl w:val="5B5C501E"/>
@@ -1873,7 +1990,7 @@
 </file>
 
 <file path=word/styles.xml><?xml version="1.0" encoding="utf-8"?>
-<w:styles xmlns:mc="http://schemas.openxmlformats.org/markup-compatibility/2006" xmlns:r="http://schemas.openxmlformats.org/officeDocument/2006/relationships" xmlns:w="http://schemas.openxmlformats.org/wordprocessingml/2006/main" xmlns:w14="http://schemas.microsoft.com/office/word/2010/wordml" xmlns:w15="http://schemas.microsoft.com/office/word/2012/wordml" xmlns:w16se="http://schemas.microsoft.com/office/word/2015/wordml/symex" mc:Ignorable="w14 w15 w16se">
+<w:styles xmlns:mc="http://schemas.openxmlformats.org/markup-compatibility/2006" xmlns:r="http://schemas.openxmlformats.org/officeDocument/2006/relationships" xmlns:w="http://schemas.openxmlformats.org/wordprocessingml/2006/main" xmlns:w14="http://schemas.microsoft.com/office/word/2010/wordml" xmlns:w15="http://schemas.microsoft.com/office/word/2012/wordml" mc:Ignorable="w14 w15">
   <w:docDefaults>
     <w:rPrDefault>
       <w:rPr>
@@ -1889,7 +2006,7 @@
       </w:pPr>
     </w:pPrDefault>
   </w:docDefaults>
-  <w:latentStyles w:defLockedState="0" w:defUIPriority="99" w:defSemiHidden="0" w:defUnhideWhenUsed="0" w:defQFormat="0" w:count="372">
+  <w:latentStyles w:defLockedState="0" w:defUIPriority="99" w:defSemiHidden="0" w:defUnhideWhenUsed="0" w:defQFormat="0" w:count="380">
     <w:lsdException w:name="Normal" w:uiPriority="0" w:qFormat="1"/>
     <w:lsdException w:name="heading 1" w:uiPriority="9" w:qFormat="1"/>
     <w:lsdException w:name="heading 2" w:semiHidden="1" w:uiPriority="9" w:unhideWhenUsed="1" w:qFormat="1"/>
@@ -1995,6 +2112,7 @@
     <w:lsdException w:name="HTML Sample" w:semiHidden="1" w:unhideWhenUsed="1"/>
     <w:lsdException w:name="HTML Typewriter" w:semiHidden="1" w:unhideWhenUsed="1"/>
     <w:lsdException w:name="HTML Variable" w:semiHidden="1" w:unhideWhenUsed="1"/>
+    <w:lsdException w:name="Normal Table" w:semiHidden="1" w:unhideWhenUsed="1"/>
     <w:lsdException w:name="annotation subject" w:semiHidden="1" w:unhideWhenUsed="1"/>
     <w:lsdException w:name="No List" w:semiHidden="1" w:unhideWhenUsed="1"/>
     <w:lsdException w:name="Outline List 1" w:semiHidden="1" w:unhideWhenUsed="1"/>
@@ -2041,8 +2159,10 @@
     <w:lsdException w:name="Table Subtle 2" w:semiHidden="1" w:unhideWhenUsed="1"/>
     <w:lsdException w:name="Table Web 1" w:semiHidden="1" w:unhideWhenUsed="1"/>
     <w:lsdException w:name="Table Web 2" w:semiHidden="1" w:unhideWhenUsed="1"/>
+    <w:lsdException w:name="Table Web 3" w:semiHidden="1" w:unhideWhenUsed="1"/>
     <w:lsdException w:name="Balloon Text" w:semiHidden="1" w:unhideWhenUsed="1"/>
     <w:lsdException w:name="Table Grid" w:uiPriority="39"/>
+    <w:lsdException w:name="Table Theme" w:semiHidden="1" w:unhideWhenUsed="1"/>
     <w:lsdException w:name="Placeholder Text" w:semiHidden="1"/>
     <w:lsdException w:name="No Spacing" w:uiPriority="1" w:qFormat="1"/>
     <w:lsdException w:name="Light Shading" w:uiPriority="60"/>
@@ -2258,7 +2378,6 @@
     <w:lsdException w:name="List Table 5 Dark Accent 6" w:uiPriority="50"/>
     <w:lsdException w:name="List Table 6 Colorful Accent 6" w:uiPriority="51"/>
     <w:lsdException w:name="List Table 7 Colorful Accent 6" w:uiPriority="52"/>
-    <w:lsdException w:name="Mention" w:semiHidden="1" w:unhideWhenUsed="1"/>
   </w:latentStyles>
   <w:style w:type="paragraph" w:default="1" w:styleId="Normal">
     <w:name w:val="Normal"/>

</xml_diff>